<commit_message>
updated watterson's theta with urbanization score-associated values
</commit_message>
<xml_diff>
--- a/Figures_Tables/gen_diversity/wattersons_theta.docx
+++ b/Figures_Tables/gen_diversity/wattersons_theta.docx
@@ -18,12 +18,13 @@
       </w:tblPr>
       <w:tblGrid>
         <w:gridCol w:w="1047"/>
+        <w:gridCol w:w="2673"/>
         <w:gridCol w:w="2116"/>
         <w:gridCol w:w="1279"/>
       </w:tblGrid>
       <w:tr>
         <w:trPr>
-          <w:trHeight w:val="571" w:hRule="auto"/>
+          <w:trHeight w:val="615" w:hRule="auto"/>
           <w:tblHeader/>
         </w:trPr>
         header1
@@ -47,7 +48,7 @@
           <w:p>
             <w:pPr>
               <w:pStyle w:val="Normal"/>
-              <w:jc w:val="center"/>
+              <w:jc w:val="left"/>
               <w:pBdr>
                 <w:bottom w:val="none" w:sz="0" w:space="0" w:color="000000"/>
                 <w:top w:val="none" w:sz="0" w:space="0" w:color="000000"/>
@@ -67,7 +68,51 @@
                 <w:szCs w:val="22"/>
                 <w:color w:val="000000"/>
               </w:rPr>
-              <w:t xml:space="preserve">ID</w:t>
+              <w:t xml:space="preserve">Group</w:t>
+            </w:r>
+          </w:p>
+        </w:tc>
+        <w:tc>
+          <w:tcPr>
+            <w:tcBorders>
+              <w:bottom w:val="single" w:sz="12" w:space="0" w:color="666666"/>
+              <w:top w:val="single" w:sz="12" w:space="0" w:color="666666"/>
+              <w:left w:val="none" w:sz="0" w:space="0" w:color="000000"/>
+              <w:right w:val="none" w:sz="0" w:space="0" w:color="000000"/>
+            </w:tcBorders>
+            <w:shd w:val="clear" w:color="auto" w:fill="FFFFFF"/>
+            <w:tcMar>
+              <w:top w:w="0" w:type="dxa"/>
+              <w:bottom w:w="0" w:type="dxa"/>
+              <w:left w:w="0" w:type="dxa"/>
+              <w:right w:w="0" w:type="dxa"/>
+            </w:tcMar>
+            <w:vAlign w:val="center"/>
+          </w:tcPr>
+          <w:p>
+            <w:pPr>
+              <w:pStyle w:val="Normal"/>
+              <w:jc w:val="left"/>
+              <w:pBdr>
+                <w:bottom w:val="none" w:sz="0" w:space="0" w:color="000000"/>
+                <w:top w:val="none" w:sz="0" w:space="0" w:color="000000"/>
+                <w:left w:val="none" w:sz="0" w:space="0" w:color="000000"/>
+                <w:right w:val="none" w:sz="0" w:space="0" w:color="000000"/>
+              </w:pBdr>
+              <w:spacing w:after="100" w:before="100" w:line="240"/>
+              <w:ind w:left="100" w:right="100" w:firstLine="0" w:firstLineChars="0"/>
+            </w:pPr>
+            <w:r>
+              <w:rPr>
+                <w:rFonts w:ascii="Arial" w:hAnsi="Arial" w:eastAsia="Arial" w:cs="Arial"/>
+                <w:i w:val="false"/>
+                <w:b w:val="false"/>
+                <w:u w:val="none"/>
+                <w:sz w:val="22"/>
+                <w:szCs w:val="22"/>
+                <w:color w:val="000000"/>
+              </w:rPr>
+              <w:t xml:space="preserve">Urbanization</w:t>
             </w:r>
           </w:p>
         </w:tc>
@@ -168,7 +213,7 @@
         <w:tc>
           <w:tcPr>
             <w:tcBorders>
-              <w:bottom w:val="none" w:sz="0" w:space="0" w:color="000000"/>
+              <w:bottom w:val="single" w:sz="8" w:space="0" w:color="666666"/>
               <w:top w:val="single" w:sz="12" w:space="0" w:color="666666"/>
               <w:left w:val="none" w:sz="0" w:space="0" w:color="000000"/>
               <w:right w:val="none" w:sz="0" w:space="0" w:color="000000"/>
@@ -212,7 +257,51 @@
         <w:tc>
           <w:tcPr>
             <w:tcBorders>
-              <w:bottom w:val="none" w:sz="0" w:space="0" w:color="000000"/>
+              <w:bottom w:val="single" w:sz="8" w:space="0" w:color="666666"/>
+              <w:top w:val="single" w:sz="12" w:space="0" w:color="666666"/>
+              <w:left w:val="none" w:sz="0" w:space="0" w:color="000000"/>
+              <w:right w:val="none" w:sz="0" w:space="0" w:color="000000"/>
+            </w:tcBorders>
+            <w:shd w:val="clear" w:color="auto" w:fill="FFFFFF"/>
+            <w:tcMar>
+              <w:top w:w="0" w:type="dxa"/>
+              <w:bottom w:w="0" w:type="dxa"/>
+              <w:left w:w="0" w:type="dxa"/>
+              <w:right w:w="0" w:type="dxa"/>
+            </w:tcMar>
+            <w:vAlign w:val="center"/>
+          </w:tcPr>
+          <w:p>
+            <w:pPr>
+              <w:pStyle w:val="Normal"/>
+              <w:jc w:val="left"/>
+              <w:pBdr>
+                <w:bottom w:val="none" w:sz="0" w:space="0" w:color="000000"/>
+                <w:top w:val="none" w:sz="0" w:space="0" w:color="000000"/>
+                <w:left w:val="none" w:sz="0" w:space="0" w:color="000000"/>
+                <w:right w:val="none" w:sz="0" w:space="0" w:color="000000"/>
+              </w:pBdr>
+              <w:spacing w:after="100" w:before="100" w:line="240"/>
+              <w:ind w:left="100" w:right="100" w:firstLine="0" w:firstLineChars="0"/>
+            </w:pPr>
+            <w:r>
+              <w:rPr>
+                <w:rFonts w:ascii="Arial" w:hAnsi="Arial" w:eastAsia="Arial" w:cs="Arial"/>
+                <w:i w:val="false"/>
+                <w:b w:val="false"/>
+                <w:u w:val="none"/>
+                <w:sz w:val="22"/>
+                <w:szCs w:val="22"/>
+                <w:color w:val="000000"/>
+              </w:rPr>
+              <w:t xml:space="preserve">-</w:t>
+            </w:r>
+          </w:p>
+        </w:tc>
+        <w:tc>
+          <w:tcPr>
+            <w:tcBorders>
+              <w:bottom w:val="single" w:sz="8" w:space="0" w:color="666666"/>
               <w:top w:val="single" w:sz="12" w:space="0" w:color="666666"/>
               <w:left w:val="none" w:sz="0" w:space="0" w:color="000000"/>
               <w:right w:val="none" w:sz="0" w:space="0" w:color="000000"/>
@@ -256,7 +345,7 @@
         <w:tc>
           <w:tcPr>
             <w:tcBorders>
-              <w:bottom w:val="none" w:sz="0" w:space="0" w:color="000000"/>
+              <w:bottom w:val="single" w:sz="8" w:space="0" w:color="666666"/>
               <w:top w:val="single" w:sz="12" w:space="0" w:color="666666"/>
               <w:left w:val="none" w:sz="0" w:space="0" w:color="000000"/>
               <w:right w:val="none" w:sz="0" w:space="0" w:color="000000"/>
@@ -300,13 +389,195 @@
       </w:tr>
       <w:tr>
         <w:trPr>
-          <w:trHeight w:val="571" w:hRule="auto"/>
+          <w:trHeight w:val="617" w:hRule="auto"/>
         </w:trPr>
         body2
         <w:tc>
           <w:tcPr>
             <w:tcBorders>
               <w:bottom w:val="none" w:sz="0" w:space="0" w:color="000000"/>
+              <w:top w:val="single" w:sz="8" w:space="0" w:color="666666"/>
+              <w:left w:val="none" w:sz="0" w:space="0" w:color="000000"/>
+              <w:right w:val="none" w:sz="0" w:space="0" w:color="000000"/>
+            </w:tcBorders>
+            <w:shd w:val="clear" w:color="auto" w:fill="FFFFFF"/>
+            <w:tcMar>
+              <w:top w:w="0" w:type="dxa"/>
+              <w:bottom w:w="0" w:type="dxa"/>
+              <w:left w:w="0" w:type="dxa"/>
+              <w:right w:w="0" w:type="dxa"/>
+            </w:tcMar>
+            <w:vAlign w:val="center"/>
+          </w:tcPr>
+          <w:p>
+            <w:pPr>
+              <w:pStyle w:val="Normal"/>
+              <w:jc w:val="left"/>
+              <w:pBdr>
+                <w:bottom w:val="none" w:sz="0" w:space="0" w:color="000000"/>
+                <w:top w:val="none" w:sz="0" w:space="0" w:color="000000"/>
+                <w:left w:val="none" w:sz="0" w:space="0" w:color="000000"/>
+                <w:right w:val="none" w:sz="0" w:space="0" w:color="000000"/>
+              </w:pBdr>
+              <w:spacing w:after="100" w:before="100" w:line="240"/>
+              <w:ind w:left="100" w:right="100" w:firstLine="0" w:firstLineChars="0"/>
+            </w:pPr>
+            <w:r>
+              <w:rPr>
+                <w:rFonts w:ascii="Arial" w:hAnsi="Arial" w:eastAsia="Arial" w:cs="Arial"/>
+                <w:i w:val="false"/>
+                <w:b w:val="false"/>
+                <w:u w:val="none"/>
+                <w:sz w:val="22"/>
+                <w:szCs w:val="22"/>
+                <w:color w:val="000000"/>
+              </w:rPr>
+              <w:t xml:space="preserve">Urban</w:t>
+            </w:r>
+          </w:p>
+        </w:tc>
+        <w:tc>
+          <w:tcPr>
+            <w:tcBorders>
+              <w:bottom w:val="none" w:sz="0" w:space="0" w:color="000000"/>
+              <w:top w:val="single" w:sz="8" w:space="0" w:color="666666"/>
+              <w:left w:val="none" w:sz="0" w:space="0" w:color="000000"/>
+              <w:right w:val="none" w:sz="0" w:space="0" w:color="000000"/>
+            </w:tcBorders>
+            <w:shd w:val="clear" w:color="auto" w:fill="FFFFFF"/>
+            <w:tcMar>
+              <w:top w:w="0" w:type="dxa"/>
+              <w:bottom w:w="0" w:type="dxa"/>
+              <w:left w:w="0" w:type="dxa"/>
+              <w:right w:w="0" w:type="dxa"/>
+            </w:tcMar>
+            <w:vAlign w:val="center"/>
+          </w:tcPr>
+          <w:p>
+            <w:pPr>
+              <w:pStyle w:val="Normal"/>
+              <w:jc w:val="left"/>
+              <w:pBdr>
+                <w:bottom w:val="none" w:sz="0" w:space="0" w:color="000000"/>
+                <w:top w:val="none" w:sz="0" w:space="0" w:color="000000"/>
+                <w:left w:val="none" w:sz="0" w:space="0" w:color="000000"/>
+                <w:right w:val="none" w:sz="0" w:space="0" w:color="000000"/>
+              </w:pBdr>
+              <w:spacing w:after="100" w:before="100" w:line="240"/>
+              <w:ind w:left="100" w:right="100" w:firstLine="0" w:firstLineChars="0"/>
+            </w:pPr>
+            <w:r>
+              <w:rPr>
+                <w:rFonts w:ascii="Arial" w:hAnsi="Arial" w:eastAsia="Arial" w:cs="Arial"/>
+                <w:i w:val="false"/>
+                <w:b w:val="false"/>
+                <w:u w:val="none"/>
+                <w:sz w:val="22"/>
+                <w:szCs w:val="22"/>
+                <w:color w:val="000000"/>
+              </w:rPr>
+              <w:t xml:space="preserve">Distance to City Center</w:t>
+            </w:r>
+          </w:p>
+        </w:tc>
+        <w:tc>
+          <w:tcPr>
+            <w:tcBorders>
+              <w:bottom w:val="none" w:sz="0" w:space="0" w:color="000000"/>
+              <w:top w:val="single" w:sz="8" w:space="0" w:color="666666"/>
+              <w:left w:val="none" w:sz="0" w:space="0" w:color="000000"/>
+              <w:right w:val="none" w:sz="0" w:space="0" w:color="000000"/>
+            </w:tcBorders>
+            <w:shd w:val="clear" w:color="auto" w:fill="FFFFFF"/>
+            <w:tcMar>
+              <w:top w:w="0" w:type="dxa"/>
+              <w:bottom w:w="0" w:type="dxa"/>
+              <w:left w:w="0" w:type="dxa"/>
+              <w:right w:w="0" w:type="dxa"/>
+            </w:tcMar>
+            <w:vAlign w:val="center"/>
+          </w:tcPr>
+          <w:p>
+            <w:pPr>
+              <w:pStyle w:val="Normal"/>
+              <w:jc w:val="center"/>
+              <w:pBdr>
+                <w:bottom w:val="none" w:sz="0" w:space="0" w:color="000000"/>
+                <w:top w:val="none" w:sz="0" w:space="0" w:color="000000"/>
+                <w:left w:val="none" w:sz="0" w:space="0" w:color="000000"/>
+                <w:right w:val="none" w:sz="0" w:space="0" w:color="000000"/>
+              </w:pBdr>
+              <w:spacing w:after="100" w:before="100" w:line="240"/>
+              <w:ind w:left="100" w:right="100" w:firstLine="0" w:firstLineChars="0"/>
+            </w:pPr>
+            <w:r>
+              <w:rPr>
+                <w:rFonts w:ascii="Arial" w:hAnsi="Arial" w:eastAsia="Arial" w:cs="Arial"/>
+                <w:i w:val="false"/>
+                <w:b w:val="false"/>
+                <w:u w:val="none"/>
+                <w:sz w:val="22"/>
+                <w:szCs w:val="22"/>
+                <w:color w:val="000000"/>
+              </w:rPr>
+              <w:t xml:space="preserve">0.00142</w:t>
+            </w:r>
+          </w:p>
+        </w:tc>
+        <w:tc>
+          <w:tcPr>
+            <w:tcBorders>
+              <w:bottom w:val="none" w:sz="0" w:space="0" w:color="000000"/>
+              <w:top w:val="single" w:sz="8" w:space="0" w:color="666666"/>
+              <w:left w:val="none" w:sz="0" w:space="0" w:color="000000"/>
+              <w:right w:val="none" w:sz="0" w:space="0" w:color="000000"/>
+            </w:tcBorders>
+            <w:shd w:val="clear" w:color="auto" w:fill="FFFFFF"/>
+            <w:tcMar>
+              <w:top w:w="0" w:type="dxa"/>
+              <w:bottom w:w="0" w:type="dxa"/>
+              <w:left w:w="0" w:type="dxa"/>
+              <w:right w:w="0" w:type="dxa"/>
+            </w:tcMar>
+            <w:vAlign w:val="center"/>
+          </w:tcPr>
+          <w:p>
+            <w:pPr>
+              <w:pStyle w:val="Normal"/>
+              <w:jc w:val="center"/>
+              <w:pBdr>
+                <w:bottom w:val="none" w:sz="0" w:space="0" w:color="000000"/>
+                <w:top w:val="none" w:sz="0" w:space="0" w:color="000000"/>
+                <w:left w:val="none" w:sz="0" w:space="0" w:color="000000"/>
+                <w:right w:val="none" w:sz="0" w:space="0" w:color="000000"/>
+              </w:pBdr>
+              <w:spacing w:after="100" w:before="100" w:line="240"/>
+              <w:ind w:left="100" w:right="100" w:firstLine="0" w:firstLineChars="0"/>
+            </w:pPr>
+            <w:r>
+              <w:rPr>
+                <w:rFonts w:ascii="Arial" w:hAnsi="Arial" w:eastAsia="Arial" w:cs="Arial"/>
+                <w:i w:val="false"/>
+                <w:b w:val="false"/>
+                <w:u w:val="none"/>
+                <w:sz w:val="22"/>
+                <w:szCs w:val="22"/>
+                <w:color w:val="000000"/>
+              </w:rPr>
+              <w:t xml:space="preserve">0.00025</w:t>
+            </w:r>
+          </w:p>
+        </w:tc>
+      </w:tr>
+      <w:tr>
+        <w:trPr>
+          <w:trHeight w:val="574" w:hRule="auto"/>
+        </w:trPr>
+        body3
+        <w:tc>
+          <w:tcPr>
+            <w:tcBorders>
+              <w:bottom w:val="single" w:sz="8" w:space="0" w:color="666666"/>
               <w:top w:val="none" w:sz="0" w:space="0" w:color="000000"/>
               <w:left w:val="none" w:sz="0" w:space="0" w:color="000000"/>
               <w:right w:val="none" w:sz="0" w:space="0" w:color="000000"/>
@@ -350,7 +621,51 @@
         <w:tc>
           <w:tcPr>
             <w:tcBorders>
-              <w:bottom w:val="none" w:sz="0" w:space="0" w:color="000000"/>
+              <w:bottom w:val="single" w:sz="8" w:space="0" w:color="666666"/>
+              <w:top w:val="none" w:sz="0" w:space="0" w:color="000000"/>
+              <w:left w:val="none" w:sz="0" w:space="0" w:color="000000"/>
+              <w:right w:val="none" w:sz="0" w:space="0" w:color="000000"/>
+            </w:tcBorders>
+            <w:shd w:val="clear" w:color="auto" w:fill="FFFFFF"/>
+            <w:tcMar>
+              <w:top w:w="0" w:type="dxa"/>
+              <w:bottom w:w="0" w:type="dxa"/>
+              <w:left w:w="0" w:type="dxa"/>
+              <w:right w:w="0" w:type="dxa"/>
+            </w:tcMar>
+            <w:vAlign w:val="center"/>
+          </w:tcPr>
+          <w:p>
+            <w:pPr>
+              <w:pStyle w:val="Normal"/>
+              <w:jc w:val="left"/>
+              <w:pBdr>
+                <w:bottom w:val="none" w:sz="0" w:space="0" w:color="000000"/>
+                <w:top w:val="none" w:sz="0" w:space="0" w:color="000000"/>
+                <w:left w:val="none" w:sz="0" w:space="0" w:color="000000"/>
+                <w:right w:val="none" w:sz="0" w:space="0" w:color="000000"/>
+              </w:pBdr>
+              <w:spacing w:after="100" w:before="100" w:line="240"/>
+              <w:ind w:left="100" w:right="100" w:firstLine="0" w:firstLineChars="0"/>
+            </w:pPr>
+            <w:r>
+              <w:rPr>
+                <w:rFonts w:ascii="Arial" w:hAnsi="Arial" w:eastAsia="Arial" w:cs="Arial"/>
+                <w:i w:val="false"/>
+                <w:b w:val="false"/>
+                <w:u w:val="none"/>
+                <w:sz w:val="22"/>
+                <w:szCs w:val="22"/>
+                <w:color w:val="000000"/>
+              </w:rPr>
+              <w:t xml:space="preserve">Urbanization Score</w:t>
+            </w:r>
+          </w:p>
+        </w:tc>
+        <w:tc>
+          <w:tcPr>
+            <w:tcBorders>
+              <w:bottom w:val="single" w:sz="8" w:space="0" w:color="666666"/>
               <w:top w:val="none" w:sz="0" w:space="0" w:color="000000"/>
               <w:left w:val="none" w:sz="0" w:space="0" w:color="000000"/>
               <w:right w:val="none" w:sz="0" w:space="0" w:color="000000"/>
@@ -387,14 +702,14 @@
                 <w:szCs w:val="22"/>
                 <w:color w:val="000000"/>
               </w:rPr>
-              <w:t xml:space="preserve">0.00142</w:t>
+              <w:t xml:space="preserve">0.00144</w:t>
             </w:r>
           </w:p>
         </w:tc>
         <w:tc>
           <w:tcPr>
             <w:tcBorders>
-              <w:bottom w:val="none" w:sz="0" w:space="0" w:color="000000"/>
+              <w:bottom w:val="single" w:sz="8" w:space="0" w:color="666666"/>
               <w:top w:val="none" w:sz="0" w:space="0" w:color="000000"/>
               <w:left w:val="none" w:sz="0" w:space="0" w:color="000000"/>
               <w:right w:val="none" w:sz="0" w:space="0" w:color="000000"/>
@@ -431,16 +746,198 @@
                 <w:szCs w:val="22"/>
                 <w:color w:val="000000"/>
               </w:rPr>
-              <w:t xml:space="preserve">0.00025</w:t>
+              <w:t xml:space="preserve">0.00026</w:t>
             </w:r>
           </w:p>
         </w:tc>
       </w:tr>
       <w:tr>
         <w:trPr>
-          <w:trHeight w:val="572" w:hRule="auto"/>
+          <w:trHeight w:val="617" w:hRule="auto"/>
         </w:trPr>
-        body3
+        body4
+        <w:tc>
+          <w:tcPr>
+            <w:tcBorders>
+              <w:bottom w:val="none" w:sz="0" w:space="0" w:color="000000"/>
+              <w:top w:val="single" w:sz="8" w:space="0" w:color="666666"/>
+              <w:left w:val="none" w:sz="0" w:space="0" w:color="000000"/>
+              <w:right w:val="none" w:sz="0" w:space="0" w:color="000000"/>
+            </w:tcBorders>
+            <w:shd w:val="clear" w:color="auto" w:fill="FFFFFF"/>
+            <w:tcMar>
+              <w:top w:w="0" w:type="dxa"/>
+              <w:bottom w:w="0" w:type="dxa"/>
+              <w:left w:w="0" w:type="dxa"/>
+              <w:right w:w="0" w:type="dxa"/>
+            </w:tcMar>
+            <w:vAlign w:val="center"/>
+          </w:tcPr>
+          <w:p>
+            <w:pPr>
+              <w:pStyle w:val="Normal"/>
+              <w:jc w:val="left"/>
+              <w:pBdr>
+                <w:bottom w:val="none" w:sz="0" w:space="0" w:color="000000"/>
+                <w:top w:val="none" w:sz="0" w:space="0" w:color="000000"/>
+                <w:left w:val="none" w:sz="0" w:space="0" w:color="000000"/>
+                <w:right w:val="none" w:sz="0" w:space="0" w:color="000000"/>
+              </w:pBdr>
+              <w:spacing w:after="100" w:before="100" w:line="240"/>
+              <w:ind w:left="100" w:right="100" w:firstLine="0" w:firstLineChars="0"/>
+            </w:pPr>
+            <w:r>
+              <w:rPr>
+                <w:rFonts w:ascii="Arial" w:hAnsi="Arial" w:eastAsia="Arial" w:cs="Arial"/>
+                <w:i w:val="false"/>
+                <w:b w:val="false"/>
+                <w:u w:val="none"/>
+                <w:sz w:val="22"/>
+                <w:szCs w:val="22"/>
+                <w:color w:val="000000"/>
+              </w:rPr>
+              <w:t xml:space="preserve">Rural</w:t>
+            </w:r>
+          </w:p>
+        </w:tc>
+        <w:tc>
+          <w:tcPr>
+            <w:tcBorders>
+              <w:bottom w:val="none" w:sz="0" w:space="0" w:color="000000"/>
+              <w:top w:val="single" w:sz="8" w:space="0" w:color="666666"/>
+              <w:left w:val="none" w:sz="0" w:space="0" w:color="000000"/>
+              <w:right w:val="none" w:sz="0" w:space="0" w:color="000000"/>
+            </w:tcBorders>
+            <w:shd w:val="clear" w:color="auto" w:fill="FFFFFF"/>
+            <w:tcMar>
+              <w:top w:w="0" w:type="dxa"/>
+              <w:bottom w:w="0" w:type="dxa"/>
+              <w:left w:w="0" w:type="dxa"/>
+              <w:right w:w="0" w:type="dxa"/>
+            </w:tcMar>
+            <w:vAlign w:val="center"/>
+          </w:tcPr>
+          <w:p>
+            <w:pPr>
+              <w:pStyle w:val="Normal"/>
+              <w:jc w:val="left"/>
+              <w:pBdr>
+                <w:bottom w:val="none" w:sz="0" w:space="0" w:color="000000"/>
+                <w:top w:val="none" w:sz="0" w:space="0" w:color="000000"/>
+                <w:left w:val="none" w:sz="0" w:space="0" w:color="000000"/>
+                <w:right w:val="none" w:sz="0" w:space="0" w:color="000000"/>
+              </w:pBdr>
+              <w:spacing w:after="100" w:before="100" w:line="240"/>
+              <w:ind w:left="100" w:right="100" w:firstLine="0" w:firstLineChars="0"/>
+            </w:pPr>
+            <w:r>
+              <w:rPr>
+                <w:rFonts w:ascii="Arial" w:hAnsi="Arial" w:eastAsia="Arial" w:cs="Arial"/>
+                <w:i w:val="false"/>
+                <w:b w:val="false"/>
+                <w:u w:val="none"/>
+                <w:sz w:val="22"/>
+                <w:szCs w:val="22"/>
+                <w:color w:val="000000"/>
+              </w:rPr>
+              <w:t xml:space="preserve">Distance to City Center</w:t>
+            </w:r>
+          </w:p>
+        </w:tc>
+        <w:tc>
+          <w:tcPr>
+            <w:tcBorders>
+              <w:bottom w:val="none" w:sz="0" w:space="0" w:color="000000"/>
+              <w:top w:val="single" w:sz="8" w:space="0" w:color="666666"/>
+              <w:left w:val="none" w:sz="0" w:space="0" w:color="000000"/>
+              <w:right w:val="none" w:sz="0" w:space="0" w:color="000000"/>
+            </w:tcBorders>
+            <w:shd w:val="clear" w:color="auto" w:fill="FFFFFF"/>
+            <w:tcMar>
+              <w:top w:w="0" w:type="dxa"/>
+              <w:bottom w:w="0" w:type="dxa"/>
+              <w:left w:w="0" w:type="dxa"/>
+              <w:right w:w="0" w:type="dxa"/>
+            </w:tcMar>
+            <w:vAlign w:val="center"/>
+          </w:tcPr>
+          <w:p>
+            <w:pPr>
+              <w:pStyle w:val="Normal"/>
+              <w:jc w:val="center"/>
+              <w:pBdr>
+                <w:bottom w:val="none" w:sz="0" w:space="0" w:color="000000"/>
+                <w:top w:val="none" w:sz="0" w:space="0" w:color="000000"/>
+                <w:left w:val="none" w:sz="0" w:space="0" w:color="000000"/>
+                <w:right w:val="none" w:sz="0" w:space="0" w:color="000000"/>
+              </w:pBdr>
+              <w:spacing w:after="100" w:before="100" w:line="240"/>
+              <w:ind w:left="100" w:right="100" w:firstLine="0" w:firstLineChars="0"/>
+            </w:pPr>
+            <w:r>
+              <w:rPr>
+                <w:rFonts w:ascii="Arial" w:hAnsi="Arial" w:eastAsia="Arial" w:cs="Arial"/>
+                <w:i w:val="false"/>
+                <w:b w:val="false"/>
+                <w:u w:val="none"/>
+                <w:sz w:val="22"/>
+                <w:szCs w:val="22"/>
+                <w:color w:val="000000"/>
+              </w:rPr>
+              <w:t xml:space="preserve">0.00152</w:t>
+            </w:r>
+          </w:p>
+        </w:tc>
+        <w:tc>
+          <w:tcPr>
+            <w:tcBorders>
+              <w:bottom w:val="none" w:sz="0" w:space="0" w:color="000000"/>
+              <w:top w:val="single" w:sz="8" w:space="0" w:color="666666"/>
+              <w:left w:val="none" w:sz="0" w:space="0" w:color="000000"/>
+              <w:right w:val="none" w:sz="0" w:space="0" w:color="000000"/>
+            </w:tcBorders>
+            <w:shd w:val="clear" w:color="auto" w:fill="FFFFFF"/>
+            <w:tcMar>
+              <w:top w:w="0" w:type="dxa"/>
+              <w:bottom w:w="0" w:type="dxa"/>
+              <w:left w:w="0" w:type="dxa"/>
+              <w:right w:w="0" w:type="dxa"/>
+            </w:tcMar>
+            <w:vAlign w:val="center"/>
+          </w:tcPr>
+          <w:p>
+            <w:pPr>
+              <w:pStyle w:val="Normal"/>
+              <w:jc w:val="center"/>
+              <w:pBdr>
+                <w:bottom w:val="none" w:sz="0" w:space="0" w:color="000000"/>
+                <w:top w:val="none" w:sz="0" w:space="0" w:color="000000"/>
+                <w:left w:val="none" w:sz="0" w:space="0" w:color="000000"/>
+                <w:right w:val="none" w:sz="0" w:space="0" w:color="000000"/>
+              </w:pBdr>
+              <w:spacing w:after="100" w:before="100" w:line="240"/>
+              <w:ind w:left="100" w:right="100" w:firstLine="0" w:firstLineChars="0"/>
+            </w:pPr>
+            <w:r>
+              <w:rPr>
+                <w:rFonts w:ascii="Arial" w:hAnsi="Arial" w:eastAsia="Arial" w:cs="Arial"/>
+                <w:i w:val="false"/>
+                <w:b w:val="false"/>
+                <w:u w:val="none"/>
+                <w:sz w:val="22"/>
+                <w:szCs w:val="22"/>
+                <w:color w:val="000000"/>
+              </w:rPr>
+              <w:t xml:space="preserve">0.00029</w:t>
+            </w:r>
+          </w:p>
+        </w:tc>
+      </w:tr>
+      <w:tr>
+        <w:trPr>
+          <w:trHeight w:val="574" w:hRule="auto"/>
+        </w:trPr>
+        body5
         <w:tc>
           <w:tcPr>
             <w:tcBorders>
@@ -505,7 +1002,7 @@
           <w:p>
             <w:pPr>
               <w:pStyle w:val="Normal"/>
-              <w:jc w:val="center"/>
+              <w:jc w:val="left"/>
               <w:pBdr>
                 <w:bottom w:val="none" w:sz="0" w:space="0" w:color="000000"/>
                 <w:top w:val="none" w:sz="0" w:space="0" w:color="000000"/>
@@ -525,7 +1022,7 @@
                 <w:szCs w:val="22"/>
                 <w:color w:val="000000"/>
               </w:rPr>
-              <w:t xml:space="preserve">0.00150</w:t>
+              <w:t xml:space="preserve">Urbanization Score</w:t>
             </w:r>
           </w:p>
         </w:tc>
@@ -569,7 +1066,51 @@
                 <w:szCs w:val="22"/>
                 <w:color w:val="000000"/>
               </w:rPr>
-              <w:t xml:space="preserve">0.00030</w:t>
+              <w:t xml:space="preserve">0.00149</w:t>
+            </w:r>
+          </w:p>
+        </w:tc>
+        <w:tc>
+          <w:tcPr>
+            <w:tcBorders>
+              <w:bottom w:val="single" w:sz="12" w:space="0" w:color="666666"/>
+              <w:top w:val="none" w:sz="0" w:space="0" w:color="000000"/>
+              <w:left w:val="none" w:sz="0" w:space="0" w:color="000000"/>
+              <w:right w:val="none" w:sz="0" w:space="0" w:color="000000"/>
+            </w:tcBorders>
+            <w:shd w:val="clear" w:color="auto" w:fill="FFFFFF"/>
+            <w:tcMar>
+              <w:top w:w="0" w:type="dxa"/>
+              <w:bottom w:w="0" w:type="dxa"/>
+              <w:left w:w="0" w:type="dxa"/>
+              <w:right w:w="0" w:type="dxa"/>
+            </w:tcMar>
+            <w:vAlign w:val="center"/>
+          </w:tcPr>
+          <w:p>
+            <w:pPr>
+              <w:pStyle w:val="Normal"/>
+              <w:jc w:val="center"/>
+              <w:pBdr>
+                <w:bottom w:val="none" w:sz="0" w:space="0" w:color="000000"/>
+                <w:top w:val="none" w:sz="0" w:space="0" w:color="000000"/>
+                <w:left w:val="none" w:sz="0" w:space="0" w:color="000000"/>
+                <w:right w:val="none" w:sz="0" w:space="0" w:color="000000"/>
+              </w:pBdr>
+              <w:spacing w:after="100" w:before="100" w:line="240"/>
+              <w:ind w:left="100" w:right="100" w:firstLine="0" w:firstLineChars="0"/>
+            </w:pPr>
+            <w:r>
+              <w:rPr>
+                <w:rFonts w:ascii="Arial" w:hAnsi="Arial" w:eastAsia="Arial" w:cs="Arial"/>
+                <w:i w:val="false"/>
+                <w:b w:val="false"/>
+                <w:u w:val="none"/>
+                <w:sz w:val="22"/>
+                <w:szCs w:val="22"/>
+                <w:color w:val="000000"/>
+              </w:rPr>
+              <w:t xml:space="preserve">0.00028</w:t>
             </w:r>
           </w:p>
         </w:tc>

</xml_diff>

<commit_message>
updated thetaW code and output
</commit_message>
<xml_diff>
--- a/Figures_Tables/gen_diversity/wattersons_theta.docx
+++ b/Figures_Tables/gen_diversity/wattersons_theta.docx
@@ -338,7 +338,7 @@
                 <w:szCs w:val="22"/>
                 <w:color w:val="000000"/>
               </w:rPr>
-              <w:t xml:space="preserve">0.00130</w:t>
+              <w:t xml:space="preserve">0.00131</w:t>
             </w:r>
           </w:p>
         </w:tc>
@@ -520,7 +520,7 @@
                 <w:szCs w:val="22"/>
                 <w:color w:val="000000"/>
               </w:rPr>
-              <w:t xml:space="preserve">0.00142</w:t>
+              <w:t xml:space="preserve">0.00144</w:t>
             </w:r>
           </w:p>
         </w:tc>
@@ -564,7 +564,7 @@
                 <w:szCs w:val="22"/>
                 <w:color w:val="000000"/>
               </w:rPr>
-              <w:t xml:space="preserve">0.00025</w:t>
+              <w:t xml:space="preserve">0.00026</w:t>
             </w:r>
           </w:p>
         </w:tc>
@@ -702,7 +702,7 @@
                 <w:szCs w:val="22"/>
                 <w:color w:val="000000"/>
               </w:rPr>
-              <w:t xml:space="preserve">0.00144</w:t>
+              <w:t xml:space="preserve">0.00146</w:t>
             </w:r>
           </w:p>
         </w:tc>
@@ -884,7 +884,7 @@
                 <w:szCs w:val="22"/>
                 <w:color w:val="000000"/>
               </w:rPr>
-              <w:t xml:space="preserve">0.00152</w:t>
+              <w:t xml:space="preserve">0.00153</w:t>
             </w:r>
           </w:p>
         </w:tc>
@@ -1066,7 +1066,7 @@
                 <w:szCs w:val="22"/>
                 <w:color w:val="000000"/>
               </w:rPr>
-              <w:t xml:space="preserve">0.00149</w:t>
+              <w:t xml:space="preserve">0.00151</w:t>
             </w:r>
           </w:p>
         </w:tc>

</xml_diff>